<commit_message>
Update Error analysis external newspaper indexing.docx
</commit_message>
<xml_diff>
--- a/Lit_survey/notes/Error analysis external newspaper indexing.docx
+++ b/Lit_survey/notes/Error analysis external newspaper indexing.docx
@@ -1,6 +1,6 @@
 
 <file path=word/document.xml><?xml version="1.0" encoding="utf-8"?>
-<w:document xmlns:wpc="http://schemas.microsoft.com/office/word/2010/wordprocessingCanvas" xmlns:cx="http://schemas.microsoft.com/office/drawing/2014/chartex" xmlns:cx1="http://schemas.microsoft.com/office/drawing/2015/9/8/chartex" xmlns:cx2="http://schemas.microsoft.com/office/drawing/2015/10/21/chartex" xmlns:cx3="http://schemas.microsoft.com/office/drawing/2016/5/9/chartex" xmlns:cx4="http://schemas.microsoft.com/office/drawing/2016/5/10/chartex" xmlns:cx5="http://schemas.microsoft.com/office/drawing/2016/5/11/chartex" xmlns:cx6="http://schemas.microsoft.com/office/drawing/2016/5/12/chartex" xmlns:cx7="http://schemas.microsoft.com/office/drawing/2016/5/13/chartex" xmlns:cx8="http://schemas.microsoft.com/office/drawing/2016/5/14/chartex" xmlns:mc="http://schemas.openxmlformats.org/markup-compatibility/2006" xmlns:aink="http://schemas.microsoft.com/office/drawing/2016/ink" xmlns:am3d="http://schemas.microsoft.com/office/drawing/2017/model3d" xmlns:o="urn:schemas-microsoft-com:office:office" xmlns:r="http://schemas.openxmlformats.org/officeDocument/2006/relationships" xmlns:m="http://schemas.openxmlformats.org/officeDocument/2006/math" xmlns:v="urn:schemas-microsoft-com:vml" xmlns:wp14="http://schemas.microsoft.com/office/word/2010/wordprocessingDrawing" xmlns:wp="http://schemas.openxmlformats.org/drawingml/2006/wordprocessingDrawing" xmlns:w10="urn:schemas-microsoft-com:office:word" xmlns:w="http://schemas.openxmlformats.org/wordprocessingml/2006/main" xmlns:w14="http://schemas.microsoft.com/office/word/2010/wordml" xmlns:w15="http://schemas.microsoft.com/office/word/2012/wordml" xmlns:w16cid="http://schemas.microsoft.com/office/word/2016/wordml/cid" xmlns:w16se="http://schemas.microsoft.com/office/word/2015/wordml/symex" xmlns:wpg="http://schemas.microsoft.com/office/word/2010/wordprocessingGroup" xmlns:wpi="http://schemas.microsoft.com/office/word/2010/wordprocessingInk" xmlns:wne="http://schemas.microsoft.com/office/word/2006/wordml" xmlns:wps="http://schemas.microsoft.com/office/word/2010/wordprocessingShape" mc:Ignorable="w14 w15 w16se w16cid wp14">
+<w:document xmlns:wpc="http://schemas.microsoft.com/office/word/2010/wordprocessingCanvas" xmlns:cx="http://schemas.microsoft.com/office/drawing/2014/chartex" xmlns:cx1="http://schemas.microsoft.com/office/drawing/2015/9/8/chartex" xmlns:mc="http://schemas.openxmlformats.org/markup-compatibility/2006" xmlns:o="urn:schemas-microsoft-com:office:office" xmlns:r="http://schemas.openxmlformats.org/officeDocument/2006/relationships" xmlns:m="http://schemas.openxmlformats.org/officeDocument/2006/math" xmlns:v="urn:schemas-microsoft-com:vml" xmlns:wp14="http://schemas.microsoft.com/office/word/2010/wordprocessingDrawing" xmlns:wp="http://schemas.openxmlformats.org/drawingml/2006/wordprocessingDrawing" xmlns:w10="urn:schemas-microsoft-com:office:word" xmlns:w="http://schemas.openxmlformats.org/wordprocessingml/2006/main" xmlns:w14="http://schemas.microsoft.com/office/word/2010/wordml" xmlns:w15="http://schemas.microsoft.com/office/word/2012/wordml" xmlns:w16se="http://schemas.microsoft.com/office/word/2015/wordml/symex" xmlns:wpg="http://schemas.microsoft.com/office/word/2010/wordprocessingGroup" xmlns:wpi="http://schemas.microsoft.com/office/word/2010/wordprocessingInk" xmlns:wne="http://schemas.microsoft.com/office/word/2006/wordml" xmlns:wps="http://schemas.microsoft.com/office/word/2010/wordprocessingShape" mc:Ignorable="w14 w15 w16se wp14">
   <w:body>
     <w:p>
       <w:r>
@@ -465,16 +465,15 @@
         <w:fldChar w:fldCharType="separate"/>
       </w:r>
       <w:r>
-        <w:t xml:space="preserve">(Zhang Wei 2019; Xiao Hong and </w:t>
-      </w:r>
-      <w:proofErr w:type="spellStart"/>
-      <w:r>
-        <w:t>Huai</w:t>
-      </w:r>
-      <w:proofErr w:type="spellEnd"/>
-      <w:r>
-        <w:t xml:space="preserve"> Yan 2017; Xiao Hong 2017)</w:t>
-      </w:r>
+        <w:t xml:space="preserve">(Zhang Wei 2019; Xiao Hong and Huai Yan 2017; </w:t>
+      </w:r>
+      <w:bookmarkStart w:id="0" w:name="_Hlk70354713"/>
+      <w:bookmarkStart w:id="1" w:name="_GoBack"/>
+      <w:r>
+        <w:t>Xiao Hong 2017)</w:t>
+      </w:r>
+      <w:bookmarkEnd w:id="0"/>
+      <w:bookmarkEnd w:id="1"/>
       <w:r>
         <w:fldChar w:fldCharType="end"/>
       </w:r>
@@ -607,27 +606,76 @@
         <w:fldChar w:fldCharType="separate"/>
       </w:r>
       <w:r>
-        <w:t xml:space="preserve">(Qian </w:t>
-      </w:r>
-      <w:proofErr w:type="spellStart"/>
-      <w:r>
-        <w:t>Chengjun</w:t>
-      </w:r>
-      <w:proofErr w:type="spellEnd"/>
-      <w:r>
-        <w:t xml:space="preserve"> 2008)</w:t>
+        <w:t>(Qian Chengjun 2008)</w:t>
       </w:r>
       <w:r>
         <w:fldChar w:fldCharType="end"/>
       </w:r>
     </w:p>
-    <w:p>
-      <w:bookmarkStart w:id="0" w:name="_GoBack"/>
-      <w:bookmarkEnd w:id="0"/>
-    </w:p>
-    <w:p>
-      <w:r>
-        <w:t>Digitization based on image scans</w:t>
+    <w:p/>
+    <w:p>
+      <w:r>
+        <w:t>In 2014, the National Library launched the digitization project of Republic</w:t>
+      </w:r>
+      <w:r>
+        <w:t>an</w:t>
+      </w:r>
+      <w:r>
+        <w:t xml:space="preserve"> China newspapers</w:t>
+      </w:r>
+      <w:r>
+        <w:t>.</w:t>
+      </w:r>
+      <w:r>
+        <w:t xml:space="preserve"> They </w:t>
+      </w:r>
+      <w:r>
+        <w:t xml:space="preserve">decided that the project </w:t>
+      </w:r>
+      <w:r>
+        <w:t xml:space="preserve">uses </w:t>
+      </w:r>
+      <w:r>
+        <w:t xml:space="preserve">the </w:t>
+      </w:r>
+      <w:r>
+        <w:t>image scans</w:t>
+      </w:r>
+      <w:r>
+        <w:t xml:space="preserve"> of </w:t>
+      </w:r>
+      <w:r>
+        <w:t>each page</w:t>
+      </w:r>
+      <w:r>
+        <w:t xml:space="preserve"> as basis. They used </w:t>
+      </w:r>
+      <w:r>
+        <w:t>OCR</w:t>
+      </w:r>
+      <w:r>
+        <w:t xml:space="preserve"> to recognize item </w:t>
+      </w:r>
+      <w:r>
+        <w:rPr>
+          <w:rFonts w:hint="eastAsia"/>
+        </w:rPr>
+        <w:t>篇目</w:t>
+      </w:r>
+      <w:r>
+        <w:t xml:space="preserve"> (article) titles, and marked the </w:t>
+      </w:r>
+      <w:r>
+        <w:t>item</w:t>
+      </w:r>
+      <w:r>
+        <w:t>’s</w:t>
+      </w:r>
+      <w:r>
+        <w:t xml:space="preserve"> </w:t>
+      </w:r>
+      <w:r>
+        <w:t>position of each on the page, to use both for the title search.</w:t>
       </w:r>
     </w:p>
     <w:p>
@@ -642,15 +690,7 @@
     </w:p>
     <w:p>
       <w:r>
-        <w:t xml:space="preserve">Outsourcing to structure scans, edit newspaper and issue metadata, and </w:t>
-      </w:r>
-      <w:proofErr w:type="spellStart"/>
-      <w:r>
-        <w:t>analyse</w:t>
-      </w:r>
-      <w:proofErr w:type="spellEnd"/>
-      <w:r>
-        <w:t xml:space="preserve"> content by page: draw boxes around columns, titles, authors, texts, identify parts of an article, record text </w:t>
+        <w:t xml:space="preserve">Outsourcing to structure scans, edit newspaper and issue metadata, and analyse content by page: draw boxes around columns, titles, authors, texts, identify parts of an article, record text </w:t>
       </w:r>
     </w:p>
     <w:p>
@@ -660,15 +700,7 @@
     </w:p>
     <w:p>
       <w:r>
-        <w:t xml:space="preserve">Staff for work mostly “junior high school and </w:t>
-      </w:r>
-      <w:proofErr w:type="spellStart"/>
-      <w:r>
-        <w:t>and</w:t>
-      </w:r>
-      <w:proofErr w:type="spellEnd"/>
-      <w:r>
-        <w:t xml:space="preserve"> high school students”</w:t>
+        <w:t>Staff for work mostly “junior high school and and high school students”</w:t>
       </w:r>
     </w:p>
     <w:p>
@@ -683,23 +715,7 @@
     </w:p>
     <w:p>
       <w:r>
-        <w:t xml:space="preserve">Suggestions for improvement (but </w:t>
-      </w:r>
-      <w:proofErr w:type="spellStart"/>
-      <w:r>
-        <w:t>automatical</w:t>
-      </w:r>
-      <w:proofErr w:type="spellEnd"/>
-      <w:r>
-        <w:t xml:space="preserve"> approaches e.g. to </w:t>
-      </w:r>
-      <w:proofErr w:type="spellStart"/>
-      <w:r>
-        <w:t>fulltext</w:t>
-      </w:r>
-      <w:proofErr w:type="spellEnd"/>
-      <w:r>
-        <w:t xml:space="preserve"> not mentioned) </w:t>
+        <w:t xml:space="preserve">Suggestions for improvement (but automatical approaches e.g. to fulltext not mentioned) </w:t>
       </w:r>
     </w:p>
     <w:p/>
@@ -718,15 +734,7 @@
         <w:fldChar w:fldCharType="separate"/>
       </w:r>
       <w:r>
-        <w:t xml:space="preserve">Qian </w:t>
-      </w:r>
-      <w:proofErr w:type="spellStart"/>
-      <w:r>
-        <w:t>Chengjun</w:t>
-      </w:r>
-      <w:proofErr w:type="spellEnd"/>
-      <w:r>
-        <w:t xml:space="preserve">, </w:t>
+        <w:t xml:space="preserve">Qian Chengjun, </w:t>
       </w:r>
       <w:r>
         <w:t>钱承军</w:t>
@@ -738,71 +746,7 @@
         <w:t>高校图书馆应重视对民国文献的保护与利用</w:t>
       </w:r>
       <w:r>
-        <w:t xml:space="preserve"> (</w:t>
-      </w:r>
-      <w:proofErr w:type="spellStart"/>
-      <w:r>
-        <w:t>Gaoxiao</w:t>
-      </w:r>
-      <w:proofErr w:type="spellEnd"/>
-      <w:r>
-        <w:t xml:space="preserve"> </w:t>
-      </w:r>
-      <w:proofErr w:type="spellStart"/>
-      <w:r>
-        <w:t>tushuguan</w:t>
-      </w:r>
-      <w:proofErr w:type="spellEnd"/>
-      <w:r>
-        <w:t xml:space="preserve"> yin </w:t>
-      </w:r>
-      <w:proofErr w:type="spellStart"/>
-      <w:r>
-        <w:t>zhongshi</w:t>
-      </w:r>
-      <w:proofErr w:type="spellEnd"/>
-      <w:r>
-        <w:t xml:space="preserve"> dui </w:t>
-      </w:r>
-      <w:proofErr w:type="spellStart"/>
-      <w:r>
-        <w:t>minguo</w:t>
-      </w:r>
-      <w:proofErr w:type="spellEnd"/>
-      <w:r>
-        <w:t xml:space="preserve"> </w:t>
-      </w:r>
-      <w:proofErr w:type="spellStart"/>
-      <w:r>
-        <w:t>wenxian</w:t>
-      </w:r>
-      <w:proofErr w:type="spellEnd"/>
-      <w:r>
-        <w:t xml:space="preserve"> de </w:t>
-      </w:r>
-      <w:proofErr w:type="spellStart"/>
-      <w:r>
-        <w:t>baohu</w:t>
-      </w:r>
-      <w:proofErr w:type="spellEnd"/>
-      <w:r>
-        <w:t xml:space="preserve"> </w:t>
-      </w:r>
-      <w:proofErr w:type="spellStart"/>
-      <w:r>
-        <w:t>yu</w:t>
-      </w:r>
-      <w:proofErr w:type="spellEnd"/>
-      <w:r>
-        <w:t xml:space="preserve"> </w:t>
-      </w:r>
-      <w:proofErr w:type="spellStart"/>
-      <w:r>
-        <w:t>liyong</w:t>
-      </w:r>
-      <w:proofErr w:type="spellEnd"/>
-      <w:r>
-        <w:t xml:space="preserve">). </w:t>
+        <w:t xml:space="preserve"> (Gaoxiao tushuguan yin zhongshi dui minguo wenxian de baohu yu liyong). </w:t>
       </w:r>
       <w:r>
         <w:rPr>
@@ -818,23 +762,7 @@
         <w:t>山东图书馆季刊</w:t>
       </w:r>
       <w:r>
-        <w:t xml:space="preserve"> (Shandong </w:t>
-      </w:r>
-      <w:proofErr w:type="spellStart"/>
-      <w:r>
-        <w:t>tushuguan</w:t>
-      </w:r>
-      <w:proofErr w:type="spellEnd"/>
-      <w:r>
-        <w:t xml:space="preserve"> </w:t>
-      </w:r>
-      <w:proofErr w:type="spellStart"/>
-      <w:r>
-        <w:t>jikan</w:t>
-      </w:r>
-      <w:proofErr w:type="spellEnd"/>
-      <w:r>
-        <w:t>), no. 1: 74–77.</w:t>
+        <w:t xml:space="preserve"> (Shandong tushuguan jikan), no. 1: 74–77.</w:t>
       </w:r>
     </w:p>
     <w:p>
@@ -854,79 +782,7 @@
         <w:t>民国报纸数字化实践中的主要问题及处理策略</w:t>
       </w:r>
       <w:r>
-        <w:t xml:space="preserve"> (</w:t>
-      </w:r>
-      <w:proofErr w:type="spellStart"/>
-      <w:r>
-        <w:t>Minguo</w:t>
-      </w:r>
-      <w:proofErr w:type="spellEnd"/>
-      <w:r>
-        <w:t xml:space="preserve"> </w:t>
-      </w:r>
-      <w:proofErr w:type="spellStart"/>
-      <w:r>
-        <w:t>baoyhi</w:t>
-      </w:r>
-      <w:proofErr w:type="spellEnd"/>
-      <w:r>
-        <w:t xml:space="preserve"> </w:t>
-      </w:r>
-      <w:proofErr w:type="spellStart"/>
-      <w:r>
-        <w:t>shuzihua</w:t>
-      </w:r>
-      <w:proofErr w:type="spellEnd"/>
-      <w:r>
-        <w:t xml:space="preserve"> </w:t>
-      </w:r>
-      <w:proofErr w:type="spellStart"/>
-      <w:r>
-        <w:t>shijian</w:t>
-      </w:r>
-      <w:proofErr w:type="spellEnd"/>
-      <w:r>
-        <w:t xml:space="preserve"> </w:t>
-      </w:r>
-      <w:proofErr w:type="spellStart"/>
-      <w:r>
-        <w:t>zhong</w:t>
-      </w:r>
-      <w:proofErr w:type="spellEnd"/>
-      <w:r>
-        <w:t xml:space="preserve"> de </w:t>
-      </w:r>
-      <w:proofErr w:type="spellStart"/>
-      <w:r>
-        <w:t>zhuyao</w:t>
-      </w:r>
-      <w:proofErr w:type="spellEnd"/>
-      <w:r>
-        <w:t xml:space="preserve"> </w:t>
-      </w:r>
-      <w:proofErr w:type="spellStart"/>
-      <w:r>
-        <w:t>wenti</w:t>
-      </w:r>
-      <w:proofErr w:type="spellEnd"/>
-      <w:r>
-        <w:t xml:space="preserve"> ji </w:t>
-      </w:r>
-      <w:proofErr w:type="spellStart"/>
-      <w:r>
-        <w:t>chuli</w:t>
-      </w:r>
-      <w:proofErr w:type="spellEnd"/>
-      <w:r>
-        <w:t xml:space="preserve"> </w:t>
-      </w:r>
-      <w:proofErr w:type="spellStart"/>
-      <w:r>
-        <w:t>celüe</w:t>
-      </w:r>
-      <w:proofErr w:type="spellEnd"/>
-      <w:r>
-        <w:t xml:space="preserve">). </w:t>
+        <w:t xml:space="preserve"> (Minguo baoyhi shuzihua shijian zhong de zhuyao wenti ji chuli celüe). </w:t>
       </w:r>
       <w:r>
         <w:rPr>
@@ -942,31 +798,7 @@
         <w:t>图书馆学研究</w:t>
       </w:r>
       <w:r>
-        <w:t xml:space="preserve"> (</w:t>
-      </w:r>
-      <w:proofErr w:type="spellStart"/>
-      <w:r>
-        <w:t>Tushuguan</w:t>
-      </w:r>
-      <w:proofErr w:type="spellEnd"/>
-      <w:r>
-        <w:t xml:space="preserve"> </w:t>
-      </w:r>
-      <w:proofErr w:type="spellStart"/>
-      <w:r>
-        <w:t>xue</w:t>
-      </w:r>
-      <w:proofErr w:type="spellEnd"/>
-      <w:r>
-        <w:t xml:space="preserve"> </w:t>
-      </w:r>
-      <w:proofErr w:type="spellStart"/>
-      <w:r>
-        <w:t>yanjiu</w:t>
-      </w:r>
-      <w:proofErr w:type="spellEnd"/>
-      <w:r>
-        <w:t>) 2017 (4): 22–37. https://doi.org/10.15941/j.cnki.issn1001-0424.2017.04.004.</w:t>
+        <w:t xml:space="preserve"> (Tushuguan xue yanjiu) 2017 (4): 22–37. https://doi.org/10.15941/j.cnki.issn1001-0424.2017.04.004.</w:t>
       </w:r>
     </w:p>
     <w:p>
@@ -980,15 +812,7 @@
         <w:t>肖红</w:t>
       </w:r>
       <w:r>
-        <w:t xml:space="preserve"> and </w:t>
-      </w:r>
-      <w:proofErr w:type="spellStart"/>
-      <w:r>
-        <w:t>Huai</w:t>
-      </w:r>
-      <w:proofErr w:type="spellEnd"/>
-      <w:r>
-        <w:t xml:space="preserve"> Yan, </w:t>
+        <w:t xml:space="preserve"> and Huai Yan, </w:t>
       </w:r>
       <w:r>
         <w:t>槐燕</w:t>
@@ -1000,71 +824,7 @@
         <w:t>民国报纸数字化实践中的质检问题探析</w:t>
       </w:r>
       <w:r>
-        <w:t xml:space="preserve"> (</w:t>
-      </w:r>
-      <w:proofErr w:type="spellStart"/>
-      <w:r>
-        <w:t>Minguo</w:t>
-      </w:r>
-      <w:proofErr w:type="spellEnd"/>
-      <w:r>
-        <w:t xml:space="preserve"> </w:t>
-      </w:r>
-      <w:proofErr w:type="spellStart"/>
-      <w:r>
-        <w:t>baozhi</w:t>
-      </w:r>
-      <w:proofErr w:type="spellEnd"/>
-      <w:r>
-        <w:t xml:space="preserve"> </w:t>
-      </w:r>
-      <w:proofErr w:type="spellStart"/>
-      <w:r>
-        <w:t>shuzihua</w:t>
-      </w:r>
-      <w:proofErr w:type="spellEnd"/>
-      <w:r>
-        <w:t xml:space="preserve"> </w:t>
-      </w:r>
-      <w:proofErr w:type="spellStart"/>
-      <w:r>
-        <w:t>shijian</w:t>
-      </w:r>
-      <w:proofErr w:type="spellEnd"/>
-      <w:r>
-        <w:t xml:space="preserve"> </w:t>
-      </w:r>
-      <w:proofErr w:type="spellStart"/>
-      <w:r>
-        <w:t>zhong</w:t>
-      </w:r>
-      <w:proofErr w:type="spellEnd"/>
-      <w:r>
-        <w:t xml:space="preserve"> de </w:t>
-      </w:r>
-      <w:proofErr w:type="spellStart"/>
-      <w:r>
-        <w:t>zhijian</w:t>
-      </w:r>
-      <w:proofErr w:type="spellEnd"/>
-      <w:r>
-        <w:t xml:space="preserve"> </w:t>
-      </w:r>
-      <w:proofErr w:type="spellStart"/>
-      <w:r>
-        <w:t>wenti</w:t>
-      </w:r>
-      <w:proofErr w:type="spellEnd"/>
-      <w:r>
-        <w:t xml:space="preserve"> </w:t>
-      </w:r>
-      <w:proofErr w:type="spellStart"/>
-      <w:r>
-        <w:t>tanxi</w:t>
-      </w:r>
-      <w:proofErr w:type="spellEnd"/>
-      <w:r>
-        <w:t xml:space="preserve">). </w:t>
+        <w:t xml:space="preserve"> (Minguo baozhi shuzihua shijian zhong de zhijian wenti tanxi). </w:t>
       </w:r>
       <w:r>
         <w:rPr>
@@ -1080,31 +840,7 @@
         <w:t>图书馆学研究</w:t>
       </w:r>
       <w:r>
-        <w:t xml:space="preserve"> (</w:t>
-      </w:r>
-      <w:proofErr w:type="spellStart"/>
-      <w:r>
-        <w:t>Tushuguan</w:t>
-      </w:r>
-      <w:proofErr w:type="spellEnd"/>
-      <w:r>
-        <w:t xml:space="preserve"> </w:t>
-      </w:r>
-      <w:proofErr w:type="spellStart"/>
-      <w:r>
-        <w:t>xue</w:t>
-      </w:r>
-      <w:proofErr w:type="spellEnd"/>
-      <w:r>
-        <w:t xml:space="preserve"> </w:t>
-      </w:r>
-      <w:proofErr w:type="spellStart"/>
-      <w:r>
-        <w:t>yanjiu</w:t>
-      </w:r>
-      <w:proofErr w:type="spellEnd"/>
-      <w:r>
-        <w:t>), no. 07: 61-78+87.</w:t>
+        <w:t xml:space="preserve"> (Tushuguan xue yanjiu), no. 07: 61-78+87.</w:t>
       </w:r>
     </w:p>
     <w:p>
@@ -1130,95 +866,7 @@
         <w:t>以国家图书馆为例</w:t>
       </w:r>
       <w:r>
-        <w:t xml:space="preserve"> (</w:t>
-      </w:r>
-      <w:proofErr w:type="spellStart"/>
-      <w:r>
-        <w:t>Minguo</w:t>
-      </w:r>
-      <w:proofErr w:type="spellEnd"/>
-      <w:r>
-        <w:t xml:space="preserve"> </w:t>
-      </w:r>
-      <w:proofErr w:type="spellStart"/>
-      <w:r>
-        <w:t>baozhi</w:t>
-      </w:r>
-      <w:proofErr w:type="spellEnd"/>
-      <w:r>
-        <w:t xml:space="preserve"> </w:t>
-      </w:r>
-      <w:proofErr w:type="spellStart"/>
-      <w:r>
-        <w:t>shuzihua</w:t>
-      </w:r>
-      <w:proofErr w:type="spellEnd"/>
-      <w:r>
-        <w:t xml:space="preserve"> </w:t>
-      </w:r>
-      <w:proofErr w:type="spellStart"/>
-      <w:r>
-        <w:t>yanshou</w:t>
-      </w:r>
-      <w:proofErr w:type="spellEnd"/>
-      <w:r>
-        <w:t xml:space="preserve"> </w:t>
-      </w:r>
-      <w:proofErr w:type="spellStart"/>
-      <w:r>
-        <w:t>changjian</w:t>
-      </w:r>
-      <w:proofErr w:type="spellEnd"/>
-      <w:r>
-        <w:t xml:space="preserve"> </w:t>
-      </w:r>
-      <w:proofErr w:type="spellStart"/>
-      <w:r>
-        <w:t>wenti</w:t>
-      </w:r>
-      <w:proofErr w:type="spellEnd"/>
-      <w:r>
-        <w:t xml:space="preserve"> </w:t>
-      </w:r>
-      <w:proofErr w:type="spellStart"/>
-      <w:r>
-        <w:t>yanjiu</w:t>
-      </w:r>
-      <w:proofErr w:type="spellEnd"/>
-      <w:r>
-        <w:t>——</w:t>
-      </w:r>
-      <w:proofErr w:type="spellStart"/>
-      <w:r>
-        <w:t>yi</w:t>
-      </w:r>
-      <w:proofErr w:type="spellEnd"/>
-      <w:r>
-        <w:t xml:space="preserve"> </w:t>
-      </w:r>
-      <w:proofErr w:type="spellStart"/>
-      <w:r>
-        <w:t>guojia</w:t>
-      </w:r>
-      <w:proofErr w:type="spellEnd"/>
-      <w:r>
-        <w:t xml:space="preserve"> </w:t>
-      </w:r>
-      <w:proofErr w:type="spellStart"/>
-      <w:r>
-        <w:t>tushuguan</w:t>
-      </w:r>
-      <w:proofErr w:type="spellEnd"/>
-      <w:r>
-        <w:t xml:space="preserve"> </w:t>
-      </w:r>
-      <w:proofErr w:type="spellStart"/>
-      <w:r>
-        <w:t>wei</w:t>
-      </w:r>
-      <w:proofErr w:type="spellEnd"/>
-      <w:r>
-        <w:t xml:space="preserve"> li). </w:t>
+        <w:t xml:space="preserve"> (Minguo baozhi shuzihua yanshou changjian wenti yanjiu——yi guojia tushuguan wei li). </w:t>
       </w:r>
       <w:r>
         <w:rPr>
@@ -1234,35 +882,12 @@
         <w:t>图书情报研究</w:t>
       </w:r>
       <w:r>
-        <w:t xml:space="preserve"> (</w:t>
-      </w:r>
-      <w:proofErr w:type="spellStart"/>
-      <w:r>
-        <w:t>Tushu</w:t>
-      </w:r>
-      <w:proofErr w:type="spellEnd"/>
-      <w:r>
-        <w:t xml:space="preserve"> </w:t>
-      </w:r>
-      <w:proofErr w:type="spellStart"/>
-      <w:r>
-        <w:t>qingbao</w:t>
-      </w:r>
-      <w:proofErr w:type="spellEnd"/>
-      <w:r>
-        <w:t xml:space="preserve"> </w:t>
-      </w:r>
-      <w:proofErr w:type="spellStart"/>
-      <w:r>
-        <w:t>yanjiu</w:t>
-      </w:r>
-      <w:proofErr w:type="spellEnd"/>
-      <w:r>
-        <w:t>), no. 3: 72–79.</w:t>
-      </w:r>
-    </w:p>
-    <w:p>
-      <w:r>
+        <w:t xml:space="preserve"> (Tushu qingbao yanjiu), no. 3: 72–79.</w:t>
+      </w:r>
+    </w:p>
+    <w:p>
+      <w:r>
+        <w:lastRenderedPageBreak/>
         <w:fldChar w:fldCharType="end"/>
       </w:r>
     </w:p>
@@ -1277,7 +902,7 @@
 </file>
 
 <file path=word/endnotes.xml><?xml version="1.0" encoding="utf-8"?>
-<w:endnotes xmlns:wpc="http://schemas.microsoft.com/office/word/2010/wordprocessingCanvas" xmlns:cx="http://schemas.microsoft.com/office/drawing/2014/chartex" xmlns:cx1="http://schemas.microsoft.com/office/drawing/2015/9/8/chartex" xmlns:cx2="http://schemas.microsoft.com/office/drawing/2015/10/21/chartex" xmlns:cx3="http://schemas.microsoft.com/office/drawing/2016/5/9/chartex" xmlns:cx4="http://schemas.microsoft.com/office/drawing/2016/5/10/chartex" xmlns:cx5="http://schemas.microsoft.com/office/drawing/2016/5/11/chartex" xmlns:cx6="http://schemas.microsoft.com/office/drawing/2016/5/12/chartex" xmlns:cx7="http://schemas.microsoft.com/office/drawing/2016/5/13/chartex" xmlns:cx8="http://schemas.microsoft.com/office/drawing/2016/5/14/chartex" xmlns:mc="http://schemas.openxmlformats.org/markup-compatibility/2006" xmlns:aink="http://schemas.microsoft.com/office/drawing/2016/ink" xmlns:am3d="http://schemas.microsoft.com/office/drawing/2017/model3d" xmlns:o="urn:schemas-microsoft-com:office:office" xmlns:r="http://schemas.openxmlformats.org/officeDocument/2006/relationships" xmlns:m="http://schemas.openxmlformats.org/officeDocument/2006/math" xmlns:v="urn:schemas-microsoft-com:vml" xmlns:wp14="http://schemas.microsoft.com/office/word/2010/wordprocessingDrawing" xmlns:wp="http://schemas.openxmlformats.org/drawingml/2006/wordprocessingDrawing" xmlns:w10="urn:schemas-microsoft-com:office:word" xmlns:w="http://schemas.openxmlformats.org/wordprocessingml/2006/main" xmlns:w14="http://schemas.microsoft.com/office/word/2010/wordml" xmlns:w15="http://schemas.microsoft.com/office/word/2012/wordml" xmlns:w16cid="http://schemas.microsoft.com/office/word/2016/wordml/cid" xmlns:w16se="http://schemas.microsoft.com/office/word/2015/wordml/symex" xmlns:wpg="http://schemas.microsoft.com/office/word/2010/wordprocessingGroup" xmlns:wpi="http://schemas.microsoft.com/office/word/2010/wordprocessingInk" xmlns:wne="http://schemas.microsoft.com/office/word/2006/wordml" xmlns:wps="http://schemas.microsoft.com/office/word/2010/wordprocessingShape" mc:Ignorable="w14 w15 w16se w16cid wp14">
+<w:endnotes xmlns:wpc="http://schemas.microsoft.com/office/word/2010/wordprocessingCanvas" xmlns:cx="http://schemas.microsoft.com/office/drawing/2014/chartex" xmlns:cx1="http://schemas.microsoft.com/office/drawing/2015/9/8/chartex" xmlns:mc="http://schemas.openxmlformats.org/markup-compatibility/2006" xmlns:o="urn:schemas-microsoft-com:office:office" xmlns:r="http://schemas.openxmlformats.org/officeDocument/2006/relationships" xmlns:m="http://schemas.openxmlformats.org/officeDocument/2006/math" xmlns:v="urn:schemas-microsoft-com:vml" xmlns:wp14="http://schemas.microsoft.com/office/word/2010/wordprocessingDrawing" xmlns:wp="http://schemas.openxmlformats.org/drawingml/2006/wordprocessingDrawing" xmlns:w10="urn:schemas-microsoft-com:office:word" xmlns:w="http://schemas.openxmlformats.org/wordprocessingml/2006/main" xmlns:w14="http://schemas.microsoft.com/office/word/2010/wordml" xmlns:w15="http://schemas.microsoft.com/office/word/2012/wordml" xmlns:w16se="http://schemas.microsoft.com/office/word/2015/wordml/symex" xmlns:wpg="http://schemas.microsoft.com/office/word/2010/wordprocessingGroup" xmlns:wpi="http://schemas.microsoft.com/office/word/2010/wordprocessingInk" xmlns:wne="http://schemas.microsoft.com/office/word/2006/wordml" xmlns:wps="http://schemas.microsoft.com/office/word/2010/wordprocessingShape" mc:Ignorable="w14 w15 w16se wp14">
   <w:endnote w:type="separator" w:id="-1">
     <w:p>
       <w:pPr>
@@ -1302,7 +927,7 @@
 </file>
 
 <file path=word/footnotes.xml><?xml version="1.0" encoding="utf-8"?>
-<w:footnotes xmlns:wpc="http://schemas.microsoft.com/office/word/2010/wordprocessingCanvas" xmlns:cx="http://schemas.microsoft.com/office/drawing/2014/chartex" xmlns:cx1="http://schemas.microsoft.com/office/drawing/2015/9/8/chartex" xmlns:cx2="http://schemas.microsoft.com/office/drawing/2015/10/21/chartex" xmlns:cx3="http://schemas.microsoft.com/office/drawing/2016/5/9/chartex" xmlns:cx4="http://schemas.microsoft.com/office/drawing/2016/5/10/chartex" xmlns:cx5="http://schemas.microsoft.com/office/drawing/2016/5/11/chartex" xmlns:cx6="http://schemas.microsoft.com/office/drawing/2016/5/12/chartex" xmlns:cx7="http://schemas.microsoft.com/office/drawing/2016/5/13/chartex" xmlns:cx8="http://schemas.microsoft.com/office/drawing/2016/5/14/chartex" xmlns:mc="http://schemas.openxmlformats.org/markup-compatibility/2006" xmlns:aink="http://schemas.microsoft.com/office/drawing/2016/ink" xmlns:am3d="http://schemas.microsoft.com/office/drawing/2017/model3d" xmlns:o="urn:schemas-microsoft-com:office:office" xmlns:r="http://schemas.openxmlformats.org/officeDocument/2006/relationships" xmlns:m="http://schemas.openxmlformats.org/officeDocument/2006/math" xmlns:v="urn:schemas-microsoft-com:vml" xmlns:wp14="http://schemas.microsoft.com/office/word/2010/wordprocessingDrawing" xmlns:wp="http://schemas.openxmlformats.org/drawingml/2006/wordprocessingDrawing" xmlns:w10="urn:schemas-microsoft-com:office:word" xmlns:w="http://schemas.openxmlformats.org/wordprocessingml/2006/main" xmlns:w14="http://schemas.microsoft.com/office/word/2010/wordml" xmlns:w15="http://schemas.microsoft.com/office/word/2012/wordml" xmlns:w16cid="http://schemas.microsoft.com/office/word/2016/wordml/cid" xmlns:w16se="http://schemas.microsoft.com/office/word/2015/wordml/symex" xmlns:wpg="http://schemas.microsoft.com/office/word/2010/wordprocessingGroup" xmlns:wpi="http://schemas.microsoft.com/office/word/2010/wordprocessingInk" xmlns:wne="http://schemas.microsoft.com/office/word/2006/wordml" xmlns:wps="http://schemas.microsoft.com/office/word/2010/wordprocessingShape" mc:Ignorable="w14 w15 w16se w16cid wp14">
+<w:footnotes xmlns:wpc="http://schemas.microsoft.com/office/word/2010/wordprocessingCanvas" xmlns:cx="http://schemas.microsoft.com/office/drawing/2014/chartex" xmlns:cx1="http://schemas.microsoft.com/office/drawing/2015/9/8/chartex" xmlns:mc="http://schemas.openxmlformats.org/markup-compatibility/2006" xmlns:o="urn:schemas-microsoft-com:office:office" xmlns:r="http://schemas.openxmlformats.org/officeDocument/2006/relationships" xmlns:m="http://schemas.openxmlformats.org/officeDocument/2006/math" xmlns:v="urn:schemas-microsoft-com:vml" xmlns:wp14="http://schemas.microsoft.com/office/word/2010/wordprocessingDrawing" xmlns:wp="http://schemas.openxmlformats.org/drawingml/2006/wordprocessingDrawing" xmlns:w10="urn:schemas-microsoft-com:office:word" xmlns:w="http://schemas.openxmlformats.org/wordprocessingml/2006/main" xmlns:w14="http://schemas.microsoft.com/office/word/2010/wordml" xmlns:w15="http://schemas.microsoft.com/office/word/2012/wordml" xmlns:w16se="http://schemas.microsoft.com/office/word/2015/wordml/symex" xmlns:wpg="http://schemas.microsoft.com/office/word/2010/wordprocessingGroup" xmlns:wpi="http://schemas.microsoft.com/office/word/2010/wordprocessingInk" xmlns:wne="http://schemas.microsoft.com/office/word/2006/wordml" xmlns:wps="http://schemas.microsoft.com/office/word/2010/wordprocessingShape" mc:Ignorable="w14 w15 w16se wp14">
   <w:footnote w:type="separator" w:id="-1">
     <w:p>
       <w:pPr>
@@ -1327,7 +952,7 @@
 </file>
 
 <file path=word/styles.xml><?xml version="1.0" encoding="utf-8"?>
-<w:styles xmlns:mc="http://schemas.openxmlformats.org/markup-compatibility/2006" xmlns:r="http://schemas.openxmlformats.org/officeDocument/2006/relationships" xmlns:w="http://schemas.openxmlformats.org/wordprocessingml/2006/main" xmlns:w14="http://schemas.microsoft.com/office/word/2010/wordml" xmlns:w15="http://schemas.microsoft.com/office/word/2012/wordml" xmlns:w16cid="http://schemas.microsoft.com/office/word/2016/wordml/cid" xmlns:w16se="http://schemas.microsoft.com/office/word/2015/wordml/symex" mc:Ignorable="w14 w15 w16se w16cid">
+<w:styles xmlns:mc="http://schemas.openxmlformats.org/markup-compatibility/2006" xmlns:r="http://schemas.openxmlformats.org/officeDocument/2006/relationships" xmlns:w="http://schemas.openxmlformats.org/wordprocessingml/2006/main" xmlns:w14="http://schemas.microsoft.com/office/word/2010/wordml" xmlns:w15="http://schemas.microsoft.com/office/word/2012/wordml" xmlns:w16se="http://schemas.microsoft.com/office/word/2015/wordml/symex" mc:Ignorable="w14 w15 w16se">
   <w:docDefaults>
     <w:rPrDefault>
       <w:rPr>
@@ -1343,7 +968,7 @@
       </w:pPr>
     </w:pPrDefault>
   </w:docDefaults>
-  <w:latentStyles w:defLockedState="0" w:defUIPriority="99" w:defSemiHidden="0" w:defUnhideWhenUsed="0" w:defQFormat="0" w:count="375">
+  <w:latentStyles w:defLockedState="0" w:defUIPriority="99" w:defSemiHidden="0" w:defUnhideWhenUsed="0" w:defQFormat="0" w:count="371">
     <w:lsdException w:name="Normal" w:uiPriority="0" w:qFormat="1"/>
     <w:lsdException w:name="heading 1" w:uiPriority="9" w:qFormat="1"/>
     <w:lsdException w:name="heading 2" w:semiHidden="1" w:uiPriority="9" w:unhideWhenUsed="1" w:qFormat="1"/>
@@ -1715,10 +1340,6 @@
     <w:lsdException w:name="List Table 5 Dark Accent 6" w:uiPriority="50"/>
     <w:lsdException w:name="List Table 6 Colorful Accent 6" w:uiPriority="51"/>
     <w:lsdException w:name="List Table 7 Colorful Accent 6" w:uiPriority="52"/>
-    <w:lsdException w:name="Mention" w:semiHidden="1" w:unhideWhenUsed="1"/>
-    <w:lsdException w:name="Smart Hyperlink" w:semiHidden="1" w:unhideWhenUsed="1"/>
-    <w:lsdException w:name="Hashtag" w:semiHidden="1" w:unhideWhenUsed="1"/>
-    <w:lsdException w:name="Unresolved Mention" w:semiHidden="1" w:unhideWhenUsed="1"/>
   </w:latentStyles>
   <w:style w:type="paragraph" w:default="1" w:styleId="Normal">
     <w:name w:val="Normal"/>
@@ -1727,6 +1348,7 @@
   <w:style w:type="character" w:default="1" w:styleId="DefaultParagraphFont">
     <w:name w:val="Default Paragraph Font"/>
     <w:uiPriority w:val="1"/>
+    <w:semiHidden/>
     <w:unhideWhenUsed/>
   </w:style>
   <w:style w:type="table" w:default="1" w:styleId="TableNormal">

</xml_diff>